<commit_message>
P4S1: Simulación virtual del circuito
</commit_message>
<xml_diff>
--- a/Práctica #04/P4S1_05_01.docx
+++ b/Práctica #04/P4S1_05_01.docx
@@ -759,7 +759,7 @@
       <w:r>
         <w:rPr>
           <w:noProof/>
-          <w:lang w:eastAsia="es-VE"/>
+          <w:lang w:val="es-ES" w:eastAsia="es-ES"/>
         </w:rPr>
         <w:drawing>
           <wp:anchor distT="0" distB="0" distL="114300" distR="114300" simplePos="0" relativeHeight="251658240" behindDoc="0" locked="0" layoutInCell="1" allowOverlap="1">
@@ -814,7 +814,7 @@
       <w:r>
         <w:rPr>
           <w:noProof/>
-          <w:lang w:eastAsia="es-VE"/>
+          <w:lang w:val="es-ES" w:eastAsia="es-ES"/>
         </w:rPr>
         <w:drawing>
           <wp:inline distT="0" distB="0" distL="0" distR="0" wp14:anchorId="2B3D958E" wp14:editId="1DCDD3FB">
@@ -893,7 +893,7 @@
       <w:r>
         <w:rPr>
           <w:noProof/>
-          <w:lang w:eastAsia="es-VE"/>
+          <w:lang w:val="es-ES" w:eastAsia="es-ES"/>
         </w:rPr>
         <w:drawing>
           <wp:anchor distT="0" distB="0" distL="114300" distR="114300" simplePos="0" relativeHeight="251659264" behindDoc="0" locked="0" layoutInCell="1" allowOverlap="1">
@@ -1088,7 +1088,7 @@
       <w:r>
         <w:rPr>
           <w:noProof/>
-          <w:lang w:eastAsia="es-VE"/>
+          <w:lang w:val="es-ES" w:eastAsia="es-ES"/>
         </w:rPr>
         <w:lastRenderedPageBreak/>
         <w:drawing>
@@ -1181,7 +1181,7 @@
       <w:r>
         <w:rPr>
           <w:noProof/>
-          <w:lang w:eastAsia="es-VE"/>
+          <w:lang w:val="es-ES" w:eastAsia="es-ES"/>
         </w:rPr>
         <w:drawing>
           <wp:inline distT="0" distB="0" distL="0" distR="0" wp14:anchorId="669A8F91" wp14:editId="0C34036D">
@@ -1219,8 +1219,6 @@
           </wp:inline>
         </w:drawing>
       </w:r>
-      <w:bookmarkStart w:id="0" w:name="_GoBack"/>
-      <w:bookmarkEnd w:id="0"/>
     </w:p>
     <w:p>
       <w:pPr>
@@ -1312,7 +1310,7 @@
       <w:r>
         <w:rPr>
           <w:noProof/>
-          <w:lang w:eastAsia="es-VE"/>
+          <w:lang w:val="es-ES" w:eastAsia="es-ES"/>
         </w:rPr>
         <w:drawing>
           <wp:anchor distT="0" distB="0" distL="114300" distR="114300" simplePos="0" relativeHeight="251661312" behindDoc="0" locked="0" layoutInCell="1" allowOverlap="1">
@@ -1367,7 +1365,7 @@
       <w:r>
         <w:rPr>
           <w:noProof/>
-          <w:lang w:eastAsia="es-VE"/>
+          <w:lang w:val="es-ES" w:eastAsia="es-ES"/>
         </w:rPr>
         <w:drawing>
           <wp:anchor distT="0" distB="0" distL="114300" distR="114300" simplePos="0" relativeHeight="251660288" behindDoc="0" locked="0" layoutInCell="1" allowOverlap="1">
@@ -1422,7 +1420,7 @@
       <w:r>
         <w:rPr>
           <w:noProof/>
-          <w:lang w:eastAsia="es-VE"/>
+          <w:lang w:val="es-ES" w:eastAsia="es-ES"/>
         </w:rPr>
         <w:drawing>
           <wp:inline distT="0" distB="0" distL="0" distR="0" wp14:anchorId="3EB54F53" wp14:editId="5D7A3D4D">
@@ -1576,7 +1574,7 @@
       <w:r>
         <w:rPr>
           <w:noProof/>
-          <w:lang w:eastAsia="es-VE"/>
+          <w:lang w:val="es-ES" w:eastAsia="es-ES"/>
         </w:rPr>
         <w:lastRenderedPageBreak/>
         <w:drawing>
@@ -1690,8 +1688,9 @@
       </w:pPr>
       <w:r>
         <w:rPr>
+          <w:rFonts w:ascii="Times New Roman" w:hAnsi="Times New Roman" w:cs="Times New Roman"/>
           <w:noProof/>
-          <w:lang w:eastAsia="es-VE"/>
+          <w:lang w:val="es-ES" w:eastAsia="es-ES"/>
         </w:rPr>
         <w:drawing>
           <wp:inline distT="0" distB="0" distL="0" distR="0" wp14:anchorId="553C7190" wp14:editId="6D0C8BCF">
@@ -1736,27 +1735,214 @@
         <w:rPr>
           <w:rFonts w:ascii="Times New Roman" w:hAnsi="Times New Roman" w:cs="Times New Roman"/>
           <w:b/>
-          <w:sz w:val="24"/>
-          <w:szCs w:val="28"/>
-        </w:rPr>
-      </w:pPr>
-    </w:p>
-    <w:p>
-      <w:pPr>
-        <w:rPr>
+          <w:sz w:val="28"/>
+          <w:szCs w:val="28"/>
+        </w:rPr>
+      </w:pPr>
+      <w:r>
+        <w:rPr>
+          <w:rFonts w:ascii="Times New Roman" w:hAnsi="Times New Roman" w:cs="Times New Roman"/>
+          <w:b/>
+          <w:sz w:val="28"/>
+          <w:szCs w:val="28"/>
+        </w:rPr>
+        <w:lastRenderedPageBreak/>
+        <w:t xml:space="preserve">Anexo </w:t>
+      </w:r>
+      <w:r>
+        <w:rPr>
+          <w:rFonts w:ascii="Times New Roman" w:hAnsi="Times New Roman" w:cs="Times New Roman"/>
+          <w:b/>
+          <w:sz w:val="28"/>
+          <w:szCs w:val="28"/>
+        </w:rPr>
+        <w:t>3</w:t>
+      </w:r>
+    </w:p>
+    <w:p>
+      <w:pPr>
+        <w:jc w:val="center"/>
+        <w:rPr>
+          <w:rFonts w:ascii="Times New Roman" w:hAnsi="Times New Roman" w:cs="Times New Roman"/>
+          <w:b/>
           <w:noProof/>
+          <w:sz w:val="24"/>
           <w:lang w:eastAsia="es-VE"/>
         </w:rPr>
       </w:pPr>
-    </w:p>
-    <w:p>
-      <w:pPr>
-        <w:rPr>
-          <w:rFonts w:ascii="Times New Roman" w:hAnsi="Times New Roman" w:cs="Times New Roman"/>
-          <w:sz w:val="24"/>
-          <w:szCs w:val="28"/>
-        </w:rPr>
-      </w:pPr>
+      <w:r>
+        <w:rPr>
+          <w:rFonts w:ascii="Times New Roman" w:hAnsi="Times New Roman" w:cs="Times New Roman"/>
+          <w:b/>
+          <w:noProof/>
+          <w:sz w:val="24"/>
+          <w:lang w:eastAsia="es-VE"/>
+        </w:rPr>
+        <w:t>Anexo 3.1</w:t>
+      </w:r>
+    </w:p>
+    <w:p>
+      <w:pPr>
+        <w:jc w:val="center"/>
+        <w:rPr>
+          <w:rFonts w:ascii="Times New Roman" w:hAnsi="Times New Roman" w:cs="Times New Roman"/>
+          <w:b/>
+          <w:noProof/>
+          <w:sz w:val="24"/>
+          <w:lang w:eastAsia="es-VE"/>
+        </w:rPr>
+      </w:pPr>
+      <w:r>
+        <w:rPr>
+          <w:rFonts w:ascii="Times New Roman" w:hAnsi="Times New Roman" w:cs="Times New Roman"/>
+          <w:b/>
+          <w:noProof/>
+          <w:sz w:val="24"/>
+          <w:lang w:eastAsia="es-VE"/>
+        </w:rPr>
+        <w:t>Simulación en LogicWorks</w:t>
+      </w:r>
+    </w:p>
+    <w:p>
+      <w:pPr>
+        <w:jc w:val="center"/>
+        <w:rPr>
+          <w:rFonts w:ascii="Times New Roman" w:hAnsi="Times New Roman" w:cs="Times New Roman"/>
+          <w:b/>
+          <w:noProof/>
+          <w:sz w:val="24"/>
+          <w:lang w:eastAsia="es-VE"/>
+        </w:rPr>
+      </w:pPr>
+    </w:p>
+    <w:p>
+      <w:pPr>
+        <w:jc w:val="center"/>
+        <w:rPr>
+          <w:rFonts w:ascii="Times New Roman" w:hAnsi="Times New Roman" w:cs="Times New Roman"/>
+          <w:b/>
+          <w:sz w:val="28"/>
+          <w:szCs w:val="28"/>
+        </w:rPr>
+      </w:pPr>
+    </w:p>
+    <w:p>
+      <w:pPr>
+        <w:jc w:val="center"/>
+        <w:rPr>
+          <w:rFonts w:ascii="Times New Roman" w:hAnsi="Times New Roman" w:cs="Times New Roman"/>
+          <w:b/>
+          <w:noProof/>
+          <w:sz w:val="24"/>
+          <w:lang w:eastAsia="es-VE"/>
+        </w:rPr>
+      </w:pPr>
+      <w:r>
+        <w:rPr>
+          <w:rFonts w:ascii="Times New Roman" w:hAnsi="Times New Roman" w:cs="Times New Roman"/>
+          <w:b/>
+          <w:noProof/>
+          <w:sz w:val="24"/>
+          <w:lang w:eastAsia="es-VE"/>
+        </w:rPr>
+        <w:t>Anexo 3.2</w:t>
+      </w:r>
+    </w:p>
+    <w:p>
+      <w:pPr>
+        <w:jc w:val="center"/>
+        <w:rPr>
+          <w:rFonts w:ascii="Times New Roman" w:hAnsi="Times New Roman" w:cs="Times New Roman"/>
+          <w:b/>
+          <w:noProof/>
+          <w:sz w:val="24"/>
+          <w:lang w:eastAsia="es-VE"/>
+        </w:rPr>
+      </w:pPr>
+      <w:r>
+        <w:rPr>
+          <w:rFonts w:ascii="Times New Roman" w:hAnsi="Times New Roman" w:cs="Times New Roman"/>
+          <w:b/>
+          <w:noProof/>
+          <w:sz w:val="24"/>
+          <w:lang w:eastAsia="es-VE"/>
+        </w:rPr>
+        <w:t>Simulación virtual del circuito</w:t>
+      </w:r>
+      <w:bookmarkStart w:id="0" w:name="_GoBack"/>
+      <w:bookmarkEnd w:id="0"/>
+    </w:p>
+    <w:p>
+      <w:pPr>
+        <w:jc w:val="center"/>
+        <w:rPr>
+          <w:rFonts w:ascii="Times New Roman" w:hAnsi="Times New Roman" w:cs="Times New Roman"/>
+          <w:b/>
+          <w:noProof/>
+          <w:sz w:val="24"/>
+          <w:lang w:eastAsia="es-VE"/>
+        </w:rPr>
+      </w:pPr>
+    </w:p>
+    <w:p>
+      <w:pPr>
+        <w:jc w:val="center"/>
+        <w:rPr>
+          <w:rFonts w:ascii="Times New Roman" w:hAnsi="Times New Roman" w:cs="Times New Roman"/>
+          <w:sz w:val="24"/>
+          <w:szCs w:val="28"/>
+        </w:rPr>
+      </w:pPr>
+      <w:r>
+        <w:rPr>
+          <w:rFonts w:ascii="Times New Roman" w:hAnsi="Times New Roman" w:cs="Times New Roman"/>
+          <w:noProof/>
+          <w:sz w:val="24"/>
+          <w:szCs w:val="28"/>
+          <w:lang w:val="es-ES" w:eastAsia="es-ES"/>
+        </w:rPr>
+        <w:drawing>
+          <wp:inline distT="0" distB="0" distL="0" distR="0">
+            <wp:extent cx="6014940" cy="2105025"/>
+            <wp:effectExtent l="0" t="0" r="5080" b="0"/>
+            <wp:docPr id="6" name="Imagen 6"/>
+            <wp:cNvGraphicFramePr>
+              <a:graphicFrameLocks xmlns:a="http://schemas.openxmlformats.org/drawingml/2006/main" noChangeAspect="1"/>
+            </wp:cNvGraphicFramePr>
+            <a:graphic xmlns:a="http://schemas.openxmlformats.org/drawingml/2006/main">
+              <a:graphicData uri="http://schemas.openxmlformats.org/drawingml/2006/picture">
+                <pic:pic xmlns:pic="http://schemas.openxmlformats.org/drawingml/2006/picture">
+                  <pic:nvPicPr>
+                    <pic:cNvPr id="6" name="sistema de selección.PNG"/>
+                    <pic:cNvPicPr/>
+                  </pic:nvPicPr>
+                  <pic:blipFill>
+                    <a:blip r:embed="rId17" cstate="print">
+                      <a:extLst>
+                        <a:ext uri="{28A0092B-C50C-407E-A947-70E740481C1C}">
+                          <a14:useLocalDpi xmlns:a14="http://schemas.microsoft.com/office/drawing/2010/main" val="0"/>
+                        </a:ext>
+                      </a:extLst>
+                    </a:blip>
+                    <a:stretch>
+                      <a:fillRect/>
+                    </a:stretch>
+                  </pic:blipFill>
+                  <pic:spPr>
+                    <a:xfrm>
+                      <a:off x="0" y="0"/>
+                      <a:ext cx="6019097" cy="2106480"/>
+                    </a:xfrm>
+                    <a:prstGeom prst="rect">
+                      <a:avLst/>
+                    </a:prstGeom>
+                  </pic:spPr>
+                </pic:pic>
+              </a:graphicData>
+            </a:graphic>
+          </wp:inline>
+        </w:drawing>
+      </w:r>
     </w:p>
     <w:sectPr>
       <w:pgSz w:w="12240" w:h="15840"/>

</xml_diff>

<commit_message>
P4S1: Terminado contenido del informe
</commit_message>
<xml_diff>
--- a/Práctica #04/P4S1_05_01.docx
+++ b/Práctica #04/P4S1_05_01.docx
@@ -443,8 +443,18 @@
           <w:sz w:val="28"/>
         </w:rPr>
         <w:lastRenderedPageBreak/>
-        <w:t>Pre-Laboratorio</w:t>
-      </w:r>
+        <w:t>Contenido del Informe</w:t>
+      </w:r>
+    </w:p>
+    <w:p>
+      <w:pPr>
+        <w:jc w:val="center"/>
+        <w:rPr>
+          <w:rFonts w:ascii="Times New Roman" w:hAnsi="Times New Roman" w:cs="Times New Roman"/>
+          <w:b/>
+          <w:sz w:val="28"/>
+        </w:rPr>
+      </w:pPr>
     </w:p>
     <w:p>
       <w:pPr>
@@ -703,7 +713,18 @@
           <w:szCs w:val="28"/>
         </w:rPr>
         <w:lastRenderedPageBreak/>
-        <w:t>Anexo 1</w:t>
+        <w:t xml:space="preserve">Anexo </w:t>
+      </w:r>
+      <w:bookmarkStart w:id="0" w:name="_GoBack"/>
+      <w:bookmarkEnd w:id="0"/>
+      <w:r>
+        <w:rPr>
+          <w:rFonts w:ascii="Times New Roman" w:hAnsi="Times New Roman" w:cs="Times New Roman"/>
+          <w:b/>
+          <w:sz w:val="28"/>
+          <w:szCs w:val="28"/>
+        </w:rPr>
+        <w:t>1</w:t>
       </w:r>
     </w:p>
     <w:p>
@@ -762,18 +783,18 @@
           <w:lang w:val="es-ES" w:eastAsia="es-ES"/>
         </w:rPr>
         <w:drawing>
-          <wp:anchor distT="0" distB="0" distL="114300" distR="114300" simplePos="0" relativeHeight="251658240" behindDoc="0" locked="0" layoutInCell="1" allowOverlap="1">
+          <wp:anchor distT="0" distB="0" distL="114300" distR="114300" simplePos="0" relativeHeight="251662336" behindDoc="0" locked="0" layoutInCell="1" allowOverlap="1">
             <wp:simplePos x="0" y="0"/>
-            <wp:positionH relativeFrom="margin">
-              <wp:align>center</wp:align>
+            <wp:positionH relativeFrom="column">
+              <wp:posOffset>1491615</wp:posOffset>
             </wp:positionH>
             <wp:positionV relativeFrom="paragraph">
-              <wp:posOffset>1665605</wp:posOffset>
+              <wp:posOffset>1646555</wp:posOffset>
             </wp:positionV>
-            <wp:extent cx="2628900" cy="1428750"/>
+            <wp:extent cx="2628900" cy="1409700"/>
             <wp:effectExtent l="0" t="0" r="0" b="0"/>
-            <wp:wrapSquare wrapText="bothSides"/>
-            <wp:docPr id="3" name="Imagen 3"/>
+            <wp:wrapNone/>
+            <wp:docPr id="1" name="Imagen 1"/>
             <wp:cNvGraphicFramePr>
               <a:graphicFrameLocks xmlns:a="http://schemas.openxmlformats.org/drawingml/2006/main" noChangeAspect="1"/>
             </wp:cNvGraphicFramePr>
@@ -799,7 +820,7 @@
                   <pic:spPr>
                     <a:xfrm>
                       <a:off x="0" y="0"/>
-                      <a:ext cx="2628900" cy="1428750"/>
+                      <a:ext cx="2628900" cy="1409700"/>
                     </a:xfrm>
                     <a:prstGeom prst="rect">
                       <a:avLst/>
@@ -817,10 +838,10 @@
           <w:lang w:val="es-ES" w:eastAsia="es-ES"/>
         </w:rPr>
         <w:drawing>
-          <wp:inline distT="0" distB="0" distL="0" distR="0" wp14:anchorId="2B3D958E" wp14:editId="1DCDD3FB">
-            <wp:extent cx="2647950" cy="1647825"/>
-            <wp:effectExtent l="0" t="0" r="0" b="9525"/>
-            <wp:docPr id="1" name="Imagen 1"/>
+          <wp:inline distT="0" distB="0" distL="0" distR="0" wp14:anchorId="2D2845AB" wp14:editId="56BCA78A">
+            <wp:extent cx="2667000" cy="1638300"/>
+            <wp:effectExtent l="0" t="0" r="0" b="0"/>
+            <wp:docPr id="14" name="Imagen 14"/>
             <wp:cNvGraphicFramePr>
               <a:graphicFrameLocks xmlns:a="http://schemas.openxmlformats.org/drawingml/2006/main" noChangeAspect="1"/>
             </wp:cNvGraphicFramePr>
@@ -840,7 +861,7 @@
                   <pic:spPr>
                     <a:xfrm>
                       <a:off x="0" y="0"/>
-                      <a:ext cx="2647950" cy="1647825"/>
+                      <a:ext cx="2667000" cy="1638300"/>
                     </a:xfrm>
                     <a:prstGeom prst="rect">
                       <a:avLst/>
@@ -858,7 +879,15 @@
         <w:jc w:val="center"/>
         <w:rPr>
           <w:rFonts w:ascii="Times New Roman" w:hAnsi="Times New Roman" w:cs="Times New Roman"/>
-          <w:b/>
+          <w:sz w:val="24"/>
+          <w:szCs w:val="28"/>
+        </w:rPr>
+      </w:pPr>
+    </w:p>
+    <w:p>
+      <w:pPr>
+        <w:rPr>
+          <w:rFonts w:ascii="Times New Roman" w:hAnsi="Times New Roman" w:cs="Times New Roman"/>
           <w:sz w:val="24"/>
           <w:szCs w:val="28"/>
         </w:rPr>
@@ -896,18 +925,18 @@
           <w:lang w:val="es-ES" w:eastAsia="es-ES"/>
         </w:rPr>
         <w:drawing>
-          <wp:anchor distT="0" distB="0" distL="114300" distR="114300" simplePos="0" relativeHeight="251659264" behindDoc="0" locked="0" layoutInCell="1" allowOverlap="1">
+          <wp:anchor distT="0" distB="0" distL="114300" distR="114300" simplePos="0" relativeHeight="251663360" behindDoc="0" locked="0" layoutInCell="1" allowOverlap="1">
             <wp:simplePos x="0" y="0"/>
             <wp:positionH relativeFrom="margin">
-              <wp:align>center</wp:align>
+              <wp:posOffset>1472565</wp:posOffset>
             </wp:positionH>
             <wp:positionV relativeFrom="paragraph">
-              <wp:posOffset>441325</wp:posOffset>
+              <wp:posOffset>120015</wp:posOffset>
             </wp:positionV>
-            <wp:extent cx="2619375" cy="466725"/>
-            <wp:effectExtent l="0" t="0" r="9525" b="9525"/>
-            <wp:wrapTopAndBottom/>
-            <wp:docPr id="4" name="Imagen 4"/>
+            <wp:extent cx="2676525" cy="457200"/>
+            <wp:effectExtent l="0" t="0" r="9525" b="0"/>
+            <wp:wrapNone/>
+            <wp:docPr id="15" name="Imagen 15"/>
             <wp:cNvGraphicFramePr>
               <a:graphicFrameLocks xmlns:a="http://schemas.openxmlformats.org/drawingml/2006/main" noChangeAspect="1"/>
             </wp:cNvGraphicFramePr>
@@ -933,7 +962,7 @@
                   <pic:spPr>
                     <a:xfrm>
                       <a:off x="0" y="0"/>
-                      <a:ext cx="2619375" cy="466725"/>
+                      <a:ext cx="2676525" cy="457200"/>
                     </a:xfrm>
                     <a:prstGeom prst="rect">
                       <a:avLst/>
@@ -965,6 +994,17 @@
           <w:szCs w:val="28"/>
         </w:rPr>
       </w:pPr>
+    </w:p>
+    <w:p>
+      <w:pPr>
+        <w:jc w:val="center"/>
+        <w:rPr>
+          <w:rFonts w:ascii="Times New Roman" w:hAnsi="Times New Roman" w:cs="Times New Roman"/>
+          <w:b/>
+          <w:sz w:val="24"/>
+          <w:szCs w:val="28"/>
+        </w:rPr>
+      </w:pPr>
       <w:r>
         <w:rPr>
           <w:rFonts w:ascii="Times New Roman" w:hAnsi="Times New Roman" w:cs="Times New Roman"/>
@@ -1005,75 +1045,6 @@
           <w:szCs w:val="28"/>
         </w:rPr>
       </w:pPr>
-      <w:r>
-        <w:rPr>
-          <w:rFonts w:ascii="Times New Roman" w:hAnsi="Times New Roman" w:cs="Times New Roman"/>
-          <w:b/>
-          <w:sz w:val="24"/>
-          <w:szCs w:val="28"/>
-        </w:rPr>
-        <w:t>Anexo 1.3</w:t>
-      </w:r>
-    </w:p>
-    <w:p>
-      <w:pPr>
-        <w:jc w:val="center"/>
-        <w:rPr>
-          <w:rFonts w:ascii="Times New Roman" w:hAnsi="Times New Roman" w:cs="Times New Roman"/>
-          <w:b/>
-          <w:sz w:val="24"/>
-          <w:szCs w:val="28"/>
-        </w:rPr>
-      </w:pPr>
-      <w:r>
-        <w:rPr>
-          <w:rFonts w:ascii="Times New Roman" w:hAnsi="Times New Roman" w:cs="Times New Roman"/>
-          <w:b/>
-          <w:sz w:val="24"/>
-          <w:szCs w:val="28"/>
-        </w:rPr>
-        <w:t>Circuitos</w:t>
-      </w:r>
-    </w:p>
-    <w:p>
-      <w:pPr>
-        <w:jc w:val="center"/>
-        <w:rPr>
-          <w:rFonts w:ascii="Times New Roman" w:hAnsi="Times New Roman" w:cs="Times New Roman"/>
-          <w:b/>
-          <w:sz w:val="24"/>
-          <w:szCs w:val="28"/>
-        </w:rPr>
-      </w:pPr>
-      <w:r>
-        <w:rPr>
-          <w:rFonts w:ascii="Times New Roman" w:hAnsi="Times New Roman" w:cs="Times New Roman"/>
-          <w:b/>
-          <w:sz w:val="24"/>
-          <w:szCs w:val="28"/>
-        </w:rPr>
-        <w:t>Anexo 1.3.1</w:t>
-      </w:r>
-    </w:p>
-    <w:p>
-      <w:pPr>
-        <w:jc w:val="center"/>
-        <w:rPr>
-          <w:rFonts w:ascii="Times New Roman" w:hAnsi="Times New Roman" w:cs="Times New Roman"/>
-          <w:b/>
-          <w:sz w:val="24"/>
-          <w:szCs w:val="28"/>
-        </w:rPr>
-      </w:pPr>
-      <w:r>
-        <w:rPr>
-          <w:rFonts w:ascii="Times New Roman" w:hAnsi="Times New Roman" w:cs="Times New Roman"/>
-          <w:b/>
-          <w:sz w:val="24"/>
-          <w:szCs w:val="28"/>
-        </w:rPr>
-        <w:t>Un multiplexor 4:1</w:t>
-      </w:r>
     </w:p>
     <w:p>
       <w:pPr>
@@ -1090,12 +1061,19 @@
           <w:noProof/>
           <w:lang w:val="es-ES" w:eastAsia="es-ES"/>
         </w:rPr>
-        <w:lastRenderedPageBreak/>
         <w:drawing>
-          <wp:inline distT="0" distB="0" distL="0" distR="0" wp14:anchorId="3A1D846A" wp14:editId="2597A2D8">
-            <wp:extent cx="2962275" cy="1915317"/>
-            <wp:effectExtent l="0" t="0" r="0" b="8890"/>
-            <wp:docPr id="5" name="Imagen 5"/>
+          <wp:anchor distT="0" distB="0" distL="114300" distR="114300" simplePos="0" relativeHeight="251665408" behindDoc="0" locked="0" layoutInCell="1" allowOverlap="1">
+            <wp:simplePos x="0" y="0"/>
+            <wp:positionH relativeFrom="margin">
+              <wp:align>center</wp:align>
+            </wp:positionH>
+            <wp:positionV relativeFrom="paragraph">
+              <wp:posOffset>108585</wp:posOffset>
+            </wp:positionV>
+            <wp:extent cx="2333625" cy="1830449"/>
+            <wp:effectExtent l="0" t="0" r="0" b="0"/>
+            <wp:wrapNone/>
+            <wp:docPr id="17" name="Imagen 17" descr="C:\Users\gianfranco\Downloads\WhatsApp Image 2019-03-02 at 13.15.19.jpeg"/>
             <wp:cNvGraphicFramePr>
               <a:graphicFrameLocks xmlns:a="http://schemas.openxmlformats.org/drawingml/2006/main" noChangeAspect="1"/>
             </wp:cNvGraphicFramePr>
@@ -1103,28 +1081,41 @@
               <a:graphicData uri="http://schemas.openxmlformats.org/drawingml/2006/picture">
                 <pic:pic xmlns:pic="http://schemas.openxmlformats.org/drawingml/2006/picture">
                   <pic:nvPicPr>
-                    <pic:cNvPr id="1" name=""/>
-                    <pic:cNvPicPr/>
+                    <pic:cNvPr id="0" name="Picture 1" descr="C:\Users\gianfranco\Downloads\WhatsApp Image 2019-03-02 at 13.15.19.jpeg"/>
+                    <pic:cNvPicPr>
+                      <a:picLocks noChangeAspect="1" noChangeArrowheads="1"/>
+                    </pic:cNvPicPr>
                   </pic:nvPicPr>
                   <pic:blipFill>
-                    <a:blip r:embed="rId10"/>
+                    <a:blip r:embed="rId10" cstate="print">
+                      <a:extLst>
+                        <a:ext uri="{28A0092B-C50C-407E-A947-70E740481C1C}">
+                          <a14:useLocalDpi xmlns:a14="http://schemas.microsoft.com/office/drawing/2010/main" val="0"/>
+                        </a:ext>
+                      </a:extLst>
+                    </a:blip>
+                    <a:srcRect/>
                     <a:stretch>
                       <a:fillRect/>
                     </a:stretch>
                   </pic:blipFill>
-                  <pic:spPr>
+                  <pic:spPr bwMode="auto">
                     <a:xfrm>
                       <a:off x="0" y="0"/>
-                      <a:ext cx="2968810" cy="1919542"/>
+                      <a:ext cx="2333625" cy="1830449"/>
                     </a:xfrm>
                     <a:prstGeom prst="rect">
                       <a:avLst/>
                     </a:prstGeom>
+                    <a:noFill/>
+                    <a:ln>
+                      <a:noFill/>
+                    </a:ln>
                   </pic:spPr>
                 </pic:pic>
               </a:graphicData>
             </a:graphic>
-          </wp:inline>
+          </wp:anchor>
         </w:drawing>
       </w:r>
     </w:p>
@@ -1138,34 +1129,163 @@
           <w:szCs w:val="28"/>
         </w:rPr>
       </w:pPr>
-      <w:r>
-        <w:rPr>
-          <w:rFonts w:ascii="Times New Roman" w:hAnsi="Times New Roman" w:cs="Times New Roman"/>
-          <w:b/>
-          <w:sz w:val="24"/>
-          <w:szCs w:val="28"/>
-        </w:rPr>
-        <w:t>Anexo 1.3.2</w:t>
-      </w:r>
-    </w:p>
-    <w:p>
-      <w:pPr>
-        <w:jc w:val="center"/>
-        <w:rPr>
-          <w:rFonts w:ascii="Times New Roman" w:hAnsi="Times New Roman" w:cs="Times New Roman"/>
-          <w:b/>
-          <w:sz w:val="24"/>
-          <w:szCs w:val="28"/>
-        </w:rPr>
-      </w:pPr>
-      <w:r>
-        <w:rPr>
-          <w:rFonts w:ascii="Times New Roman" w:hAnsi="Times New Roman" w:cs="Times New Roman"/>
-          <w:b/>
-          <w:sz w:val="24"/>
-          <w:szCs w:val="28"/>
-        </w:rPr>
-        <w:t>Árbol de multiplexores 4:1</w:t>
+    </w:p>
+    <w:p>
+      <w:pPr>
+        <w:jc w:val="center"/>
+        <w:rPr>
+          <w:rFonts w:ascii="Times New Roman" w:hAnsi="Times New Roman" w:cs="Times New Roman"/>
+          <w:b/>
+          <w:sz w:val="24"/>
+          <w:szCs w:val="28"/>
+        </w:rPr>
+      </w:pPr>
+    </w:p>
+    <w:p>
+      <w:pPr>
+        <w:jc w:val="center"/>
+        <w:rPr>
+          <w:rFonts w:ascii="Times New Roman" w:hAnsi="Times New Roman" w:cs="Times New Roman"/>
+          <w:b/>
+          <w:sz w:val="24"/>
+          <w:szCs w:val="28"/>
+        </w:rPr>
+      </w:pPr>
+    </w:p>
+    <w:p>
+      <w:pPr>
+        <w:jc w:val="center"/>
+        <w:rPr>
+          <w:rFonts w:ascii="Times New Roman" w:hAnsi="Times New Roman" w:cs="Times New Roman"/>
+          <w:b/>
+          <w:sz w:val="24"/>
+          <w:szCs w:val="28"/>
+        </w:rPr>
+      </w:pPr>
+    </w:p>
+    <w:p>
+      <w:pPr>
+        <w:jc w:val="center"/>
+        <w:rPr>
+          <w:rFonts w:ascii="Times New Roman" w:hAnsi="Times New Roman" w:cs="Times New Roman"/>
+          <w:b/>
+          <w:sz w:val="24"/>
+          <w:szCs w:val="28"/>
+        </w:rPr>
+      </w:pPr>
+    </w:p>
+    <w:p>
+      <w:pPr>
+        <w:jc w:val="center"/>
+        <w:rPr>
+          <w:rFonts w:ascii="Times New Roman" w:hAnsi="Times New Roman" w:cs="Times New Roman"/>
+          <w:b/>
+          <w:sz w:val="24"/>
+          <w:szCs w:val="28"/>
+        </w:rPr>
+      </w:pPr>
+    </w:p>
+    <w:p>
+      <w:pPr>
+        <w:jc w:val="center"/>
+        <w:rPr>
+          <w:rFonts w:ascii="Times New Roman" w:hAnsi="Times New Roman" w:cs="Times New Roman"/>
+          <w:b/>
+          <w:sz w:val="24"/>
+          <w:szCs w:val="28"/>
+        </w:rPr>
+      </w:pPr>
+    </w:p>
+    <w:p>
+      <w:pPr>
+        <w:jc w:val="center"/>
+        <w:rPr>
+          <w:rFonts w:ascii="Times New Roman" w:hAnsi="Times New Roman" w:cs="Times New Roman"/>
+          <w:b/>
+          <w:sz w:val="24"/>
+          <w:szCs w:val="28"/>
+        </w:rPr>
+      </w:pPr>
+    </w:p>
+    <w:p>
+      <w:pPr>
+        <w:jc w:val="center"/>
+        <w:rPr>
+          <w:rFonts w:ascii="Times New Roman" w:hAnsi="Times New Roman" w:cs="Times New Roman"/>
+          <w:b/>
+          <w:sz w:val="24"/>
+          <w:szCs w:val="28"/>
+        </w:rPr>
+      </w:pPr>
+      <w:r>
+        <w:rPr>
+          <w:rFonts w:ascii="Times New Roman" w:hAnsi="Times New Roman" w:cs="Times New Roman"/>
+          <w:b/>
+          <w:sz w:val="24"/>
+          <w:szCs w:val="28"/>
+        </w:rPr>
+        <w:lastRenderedPageBreak/>
+        <w:t>Anexo 1.3</w:t>
+      </w:r>
+    </w:p>
+    <w:p>
+      <w:pPr>
+        <w:jc w:val="center"/>
+        <w:rPr>
+          <w:rFonts w:ascii="Times New Roman" w:hAnsi="Times New Roman" w:cs="Times New Roman"/>
+          <w:b/>
+          <w:sz w:val="24"/>
+          <w:szCs w:val="28"/>
+        </w:rPr>
+      </w:pPr>
+      <w:r>
+        <w:rPr>
+          <w:rFonts w:ascii="Times New Roman" w:hAnsi="Times New Roman" w:cs="Times New Roman"/>
+          <w:b/>
+          <w:sz w:val="24"/>
+          <w:szCs w:val="28"/>
+        </w:rPr>
+        <w:t>Circuitos</w:t>
+      </w:r>
+    </w:p>
+    <w:p>
+      <w:pPr>
+        <w:jc w:val="center"/>
+        <w:rPr>
+          <w:rFonts w:ascii="Times New Roman" w:hAnsi="Times New Roman" w:cs="Times New Roman"/>
+          <w:b/>
+          <w:sz w:val="24"/>
+          <w:szCs w:val="28"/>
+        </w:rPr>
+      </w:pPr>
+      <w:r>
+        <w:rPr>
+          <w:rFonts w:ascii="Times New Roman" w:hAnsi="Times New Roman" w:cs="Times New Roman"/>
+          <w:b/>
+          <w:sz w:val="24"/>
+          <w:szCs w:val="28"/>
+        </w:rPr>
+        <w:t>Anexo 1.3.1</w:t>
+      </w:r>
+    </w:p>
+    <w:p>
+      <w:pPr>
+        <w:jc w:val="center"/>
+        <w:rPr>
+          <w:rFonts w:ascii="Times New Roman" w:hAnsi="Times New Roman" w:cs="Times New Roman"/>
+          <w:b/>
+          <w:sz w:val="24"/>
+          <w:szCs w:val="28"/>
+        </w:rPr>
+      </w:pPr>
+      <w:r>
+        <w:rPr>
+          <w:rFonts w:ascii="Times New Roman" w:hAnsi="Times New Roman" w:cs="Times New Roman"/>
+          <w:b/>
+          <w:sz w:val="24"/>
+          <w:szCs w:val="28"/>
+        </w:rPr>
+        <w:t>Un multiplexor 4:1</w:t>
       </w:r>
     </w:p>
     <w:p>
@@ -1184,10 +1304,10 @@
           <w:lang w:val="es-ES" w:eastAsia="es-ES"/>
         </w:rPr>
         <w:drawing>
-          <wp:inline distT="0" distB="0" distL="0" distR="0" wp14:anchorId="669A8F91" wp14:editId="0C34036D">
-            <wp:extent cx="3895725" cy="4581525"/>
-            <wp:effectExtent l="0" t="0" r="9525" b="9525"/>
-            <wp:docPr id="12" name="Imagen 12"/>
+          <wp:inline distT="0" distB="0" distL="0" distR="0" wp14:anchorId="2124D759" wp14:editId="60D86120">
+            <wp:extent cx="3429000" cy="2571944"/>
+            <wp:effectExtent l="0" t="0" r="0" b="0"/>
+            <wp:docPr id="13" name="Imagen 13"/>
             <wp:cNvGraphicFramePr>
               <a:graphicFrameLocks xmlns:a="http://schemas.openxmlformats.org/drawingml/2006/main" noChangeAspect="1"/>
             </wp:cNvGraphicFramePr>
@@ -1207,7 +1327,7 @@
                   <pic:spPr>
                     <a:xfrm>
                       <a:off x="0" y="0"/>
-                      <a:ext cx="3895725" cy="4581525"/>
+                      <a:ext cx="3439328" cy="2579691"/>
                     </a:xfrm>
                     <a:prstGeom prst="rect">
                       <a:avLst/>
@@ -1222,79 +1342,42 @@
     </w:p>
     <w:p>
       <w:pPr>
-        <w:spacing w:line="259" w:lineRule="auto"/>
-        <w:rPr>
-          <w:noProof/>
-          <w:lang w:eastAsia="es-VE"/>
-        </w:rPr>
-      </w:pPr>
-      <w:r>
-        <w:rPr>
-          <w:noProof/>
-          <w:lang w:eastAsia="es-VE"/>
-        </w:rPr>
-        <w:br w:type="page"/>
-      </w:r>
-    </w:p>
-    <w:p>
-      <w:pPr>
-        <w:jc w:val="center"/>
-        <w:rPr>
-          <w:rFonts w:ascii="Times New Roman" w:hAnsi="Times New Roman" w:cs="Times New Roman"/>
-          <w:b/>
-          <w:sz w:val="28"/>
-          <w:szCs w:val="28"/>
-        </w:rPr>
-      </w:pPr>
-      <w:r>
-        <w:rPr>
-          <w:rFonts w:ascii="Times New Roman" w:hAnsi="Times New Roman" w:cs="Times New Roman"/>
-          <w:b/>
-          <w:sz w:val="28"/>
-          <w:szCs w:val="28"/>
-        </w:rPr>
-        <w:lastRenderedPageBreak/>
-        <w:t>Anexo 2</w:t>
-      </w:r>
-    </w:p>
-    <w:p>
-      <w:pPr>
-        <w:jc w:val="center"/>
-        <w:rPr>
-          <w:rFonts w:ascii="Times New Roman" w:hAnsi="Times New Roman" w:cs="Times New Roman"/>
-          <w:b/>
-          <w:sz w:val="24"/>
-          <w:szCs w:val="28"/>
-        </w:rPr>
-      </w:pPr>
-      <w:r>
-        <w:rPr>
-          <w:rFonts w:ascii="Times New Roman" w:hAnsi="Times New Roman" w:cs="Times New Roman"/>
-          <w:b/>
-          <w:sz w:val="24"/>
-          <w:szCs w:val="28"/>
-        </w:rPr>
-        <w:t>Anexo 2.1</w:t>
-      </w:r>
-    </w:p>
-    <w:p>
-      <w:pPr>
-        <w:jc w:val="center"/>
-        <w:rPr>
-          <w:rFonts w:ascii="Times New Roman" w:hAnsi="Times New Roman" w:cs="Times New Roman"/>
-          <w:b/>
-          <w:sz w:val="24"/>
-          <w:szCs w:val="28"/>
-        </w:rPr>
-      </w:pPr>
-      <w:r>
-        <w:rPr>
-          <w:rFonts w:ascii="Times New Roman" w:hAnsi="Times New Roman" w:cs="Times New Roman"/>
-          <w:b/>
-          <w:sz w:val="24"/>
-          <w:szCs w:val="28"/>
-        </w:rPr>
-        <w:t>Tabla de la verdad</w:t>
+        <w:jc w:val="center"/>
+        <w:rPr>
+          <w:rFonts w:ascii="Times New Roman" w:hAnsi="Times New Roman" w:cs="Times New Roman"/>
+          <w:b/>
+          <w:sz w:val="24"/>
+          <w:szCs w:val="28"/>
+        </w:rPr>
+      </w:pPr>
+      <w:r>
+        <w:rPr>
+          <w:rFonts w:ascii="Times New Roman" w:hAnsi="Times New Roman" w:cs="Times New Roman"/>
+          <w:b/>
+          <w:sz w:val="24"/>
+          <w:szCs w:val="28"/>
+        </w:rPr>
+        <w:t>Anexo 1.3.2</w:t>
+      </w:r>
+    </w:p>
+    <w:p>
+      <w:pPr>
+        <w:jc w:val="center"/>
+        <w:rPr>
+          <w:rFonts w:ascii="Times New Roman" w:hAnsi="Times New Roman" w:cs="Times New Roman"/>
+          <w:b/>
+          <w:sz w:val="24"/>
+          <w:szCs w:val="28"/>
+        </w:rPr>
+      </w:pPr>
+      <w:r>
+        <w:rPr>
+          <w:rFonts w:ascii="Times New Roman" w:hAnsi="Times New Roman" w:cs="Times New Roman"/>
+          <w:b/>
+          <w:sz w:val="24"/>
+          <w:szCs w:val="28"/>
+        </w:rPr>
+        <w:t>Árbol de multiplexores 4:1</w:t>
       </w:r>
     </w:p>
     <w:p>
@@ -1313,18 +1396,18 @@
           <w:lang w:val="es-ES" w:eastAsia="es-ES"/>
         </w:rPr>
         <w:drawing>
-          <wp:anchor distT="0" distB="0" distL="114300" distR="114300" simplePos="0" relativeHeight="251661312" behindDoc="0" locked="0" layoutInCell="1" allowOverlap="1">
+          <wp:anchor distT="0" distB="0" distL="114300" distR="114300" simplePos="0" relativeHeight="251664384" behindDoc="0" locked="0" layoutInCell="1" allowOverlap="1">
             <wp:simplePos x="0" y="0"/>
             <wp:positionH relativeFrom="margin">
               <wp:align>center</wp:align>
             </wp:positionH>
             <wp:positionV relativeFrom="paragraph">
-              <wp:posOffset>3065780</wp:posOffset>
+              <wp:posOffset>9525</wp:posOffset>
             </wp:positionV>
-            <wp:extent cx="2628900" cy="457200"/>
+            <wp:extent cx="4001081" cy="3829050"/>
             <wp:effectExtent l="0" t="0" r="0" b="0"/>
-            <wp:wrapTopAndBottom/>
-            <wp:docPr id="8" name="Imagen 8"/>
+            <wp:wrapNone/>
+            <wp:docPr id="16" name="Imagen 16"/>
             <wp:cNvGraphicFramePr>
               <a:graphicFrameLocks xmlns:a="http://schemas.openxmlformats.org/drawingml/2006/main" noChangeAspect="1"/>
             </wp:cNvGraphicFramePr>
@@ -1350,7 +1433,7 @@
                   <pic:spPr>
                     <a:xfrm>
                       <a:off x="0" y="0"/>
-                      <a:ext cx="2628900" cy="457200"/>
+                      <a:ext cx="4001081" cy="3829050"/>
                     </a:xfrm>
                     <a:prstGeom prst="rect">
                       <a:avLst/>
@@ -1359,27 +1442,121 @@
                 </pic:pic>
               </a:graphicData>
             </a:graphic>
+            <wp14:sizeRelH relativeFrom="margin">
+              <wp14:pctWidth>0</wp14:pctWidth>
+            </wp14:sizeRelH>
+            <wp14:sizeRelV relativeFrom="margin">
+              <wp14:pctHeight>0</wp14:pctHeight>
+            </wp14:sizeRelV>
           </wp:anchor>
         </w:drawing>
       </w:r>
+    </w:p>
+    <w:p>
+      <w:pPr>
+        <w:spacing w:line="259" w:lineRule="auto"/>
+        <w:rPr>
+          <w:noProof/>
+          <w:lang w:eastAsia="es-VE"/>
+        </w:rPr>
+      </w:pPr>
+      <w:r>
+        <w:rPr>
+          <w:noProof/>
+          <w:lang w:eastAsia="es-VE"/>
+        </w:rPr>
+        <w:br w:type="page"/>
+      </w:r>
+    </w:p>
+    <w:p>
+      <w:pPr>
+        <w:jc w:val="center"/>
+        <w:rPr>
+          <w:rFonts w:ascii="Times New Roman" w:hAnsi="Times New Roman" w:cs="Times New Roman"/>
+          <w:b/>
+          <w:sz w:val="28"/>
+          <w:szCs w:val="28"/>
+        </w:rPr>
+      </w:pPr>
+      <w:r>
+        <w:rPr>
+          <w:rFonts w:ascii="Times New Roman" w:hAnsi="Times New Roman" w:cs="Times New Roman"/>
+          <w:b/>
+          <w:sz w:val="28"/>
+          <w:szCs w:val="28"/>
+        </w:rPr>
+        <w:lastRenderedPageBreak/>
+        <w:t>Anexo 2</w:t>
+      </w:r>
+    </w:p>
+    <w:p>
+      <w:pPr>
+        <w:jc w:val="center"/>
+        <w:rPr>
+          <w:rFonts w:ascii="Times New Roman" w:hAnsi="Times New Roman" w:cs="Times New Roman"/>
+          <w:b/>
+          <w:sz w:val="24"/>
+          <w:szCs w:val="28"/>
+        </w:rPr>
+      </w:pPr>
+      <w:r>
+        <w:rPr>
+          <w:rFonts w:ascii="Times New Roman" w:hAnsi="Times New Roman" w:cs="Times New Roman"/>
+          <w:b/>
+          <w:sz w:val="24"/>
+          <w:szCs w:val="28"/>
+        </w:rPr>
+        <w:t>Anexo 2.1</w:t>
+      </w:r>
+    </w:p>
+    <w:p>
+      <w:pPr>
+        <w:jc w:val="center"/>
+        <w:rPr>
+          <w:rFonts w:ascii="Times New Roman" w:hAnsi="Times New Roman" w:cs="Times New Roman"/>
+          <w:b/>
+          <w:sz w:val="24"/>
+          <w:szCs w:val="28"/>
+        </w:rPr>
+      </w:pPr>
+      <w:r>
+        <w:rPr>
+          <w:rFonts w:ascii="Times New Roman" w:hAnsi="Times New Roman" w:cs="Times New Roman"/>
+          <w:b/>
+          <w:sz w:val="24"/>
+          <w:szCs w:val="28"/>
+        </w:rPr>
+        <w:t>Tabla de la verdad</w:t>
+      </w:r>
+    </w:p>
+    <w:p>
+      <w:pPr>
+        <w:jc w:val="center"/>
+        <w:rPr>
+          <w:rFonts w:ascii="Times New Roman" w:hAnsi="Times New Roman" w:cs="Times New Roman"/>
+          <w:b/>
+          <w:sz w:val="24"/>
+          <w:szCs w:val="28"/>
+        </w:rPr>
+      </w:pPr>
       <w:r>
         <w:rPr>
           <w:noProof/>
           <w:lang w:val="es-ES" w:eastAsia="es-ES"/>
         </w:rPr>
         <w:drawing>
-          <wp:anchor distT="0" distB="0" distL="114300" distR="114300" simplePos="0" relativeHeight="251660288" behindDoc="0" locked="0" layoutInCell="1" allowOverlap="1">
+          <wp:anchor distT="0" distB="0" distL="114300" distR="114300" simplePos="0" relativeHeight="251666432" behindDoc="0" locked="0" layoutInCell="1" allowOverlap="1">
             <wp:simplePos x="0" y="0"/>
             <wp:positionH relativeFrom="margin">
-              <wp:align>center</wp:align>
+              <wp:posOffset>1491615</wp:posOffset>
             </wp:positionH>
             <wp:positionV relativeFrom="paragraph">
-              <wp:posOffset>1627505</wp:posOffset>
+              <wp:posOffset>1617980</wp:posOffset>
             </wp:positionV>
-            <wp:extent cx="2628900" cy="1419225"/>
-            <wp:effectExtent l="0" t="0" r="0" b="9525"/>
-            <wp:wrapTopAndBottom/>
-            <wp:docPr id="7" name="Imagen 7"/>
+            <wp:extent cx="2647950" cy="1409700"/>
+            <wp:effectExtent l="0" t="0" r="0" b="0"/>
+            <wp:wrapNone/>
+            <wp:docPr id="19" name="Imagen 19"/>
             <wp:cNvGraphicFramePr>
               <a:graphicFrameLocks xmlns:a="http://schemas.openxmlformats.org/drawingml/2006/main" noChangeAspect="1"/>
             </wp:cNvGraphicFramePr>
@@ -1405,7 +1582,7 @@
                   <pic:spPr>
                     <a:xfrm>
                       <a:off x="0" y="0"/>
-                      <a:ext cx="2628900" cy="1419225"/>
+                      <a:ext cx="2647950" cy="1409700"/>
                     </a:xfrm>
                     <a:prstGeom prst="rect">
                       <a:avLst/>
@@ -1423,10 +1600,10 @@
           <w:lang w:val="es-ES" w:eastAsia="es-ES"/>
         </w:rPr>
         <w:drawing>
-          <wp:inline distT="0" distB="0" distL="0" distR="0" wp14:anchorId="3EB54F53" wp14:editId="5D7A3D4D">
+          <wp:inline distT="0" distB="0" distL="0" distR="0" wp14:anchorId="4C1D555A" wp14:editId="54AE39DF">
             <wp:extent cx="2638425" cy="1609725"/>
             <wp:effectExtent l="0" t="0" r="9525" b="9525"/>
-            <wp:docPr id="2" name="Imagen 2"/>
+            <wp:docPr id="18" name="Imagen 18"/>
             <wp:cNvGraphicFramePr>
               <a:graphicFrameLocks xmlns:a="http://schemas.openxmlformats.org/drawingml/2006/main" noChangeAspect="1"/>
             </wp:cNvGraphicFramePr>
@@ -1491,75 +1668,17 @@
           <w:szCs w:val="28"/>
         </w:rPr>
       </w:pPr>
-      <w:r>
-        <w:rPr>
-          <w:rFonts w:ascii="Times New Roman" w:hAnsi="Times New Roman" w:cs="Times New Roman"/>
-          <w:b/>
-          <w:sz w:val="24"/>
-          <w:szCs w:val="28"/>
-        </w:rPr>
-        <w:t>Anexo 2.2</w:t>
-      </w:r>
-    </w:p>
-    <w:p>
-      <w:pPr>
-        <w:jc w:val="center"/>
-        <w:rPr>
-          <w:rFonts w:ascii="Times New Roman" w:hAnsi="Times New Roman" w:cs="Times New Roman"/>
-          <w:b/>
-          <w:sz w:val="24"/>
-          <w:szCs w:val="28"/>
-        </w:rPr>
-      </w:pPr>
-      <w:r>
-        <w:rPr>
-          <w:rFonts w:ascii="Times New Roman" w:hAnsi="Times New Roman" w:cs="Times New Roman"/>
-          <w:b/>
-          <w:sz w:val="24"/>
-          <w:szCs w:val="28"/>
-        </w:rPr>
-        <w:t>Circuitos</w:t>
-      </w:r>
-    </w:p>
-    <w:p>
-      <w:pPr>
-        <w:jc w:val="center"/>
-        <w:rPr>
-          <w:rFonts w:ascii="Times New Roman" w:hAnsi="Times New Roman" w:cs="Times New Roman"/>
-          <w:b/>
-          <w:sz w:val="24"/>
-          <w:szCs w:val="28"/>
-        </w:rPr>
-      </w:pPr>
-      <w:r>
-        <w:rPr>
-          <w:rFonts w:ascii="Times New Roman" w:hAnsi="Times New Roman" w:cs="Times New Roman"/>
-          <w:b/>
-          <w:sz w:val="24"/>
-          <w:szCs w:val="28"/>
-        </w:rPr>
-        <w:t>Anexo 2.2.1</w:t>
-      </w:r>
-    </w:p>
-    <w:p>
-      <w:pPr>
-        <w:jc w:val="center"/>
-        <w:rPr>
-          <w:rFonts w:ascii="Times New Roman" w:hAnsi="Times New Roman" w:cs="Times New Roman"/>
-          <w:b/>
-          <w:sz w:val="24"/>
-          <w:szCs w:val="28"/>
-        </w:rPr>
-      </w:pPr>
-      <w:r>
-        <w:rPr>
-          <w:rFonts w:ascii="Times New Roman" w:hAnsi="Times New Roman" w:cs="Times New Roman"/>
-          <w:b/>
-          <w:sz w:val="24"/>
-          <w:szCs w:val="28"/>
-        </w:rPr>
-        <w:t>Implementación con DEMUX 1:8</w:t>
-      </w:r>
+    </w:p>
+    <w:p>
+      <w:pPr>
+        <w:jc w:val="center"/>
+        <w:rPr>
+          <w:rFonts w:ascii="Times New Roman" w:hAnsi="Times New Roman" w:cs="Times New Roman"/>
+          <w:b/>
+          <w:sz w:val="24"/>
+          <w:szCs w:val="28"/>
+        </w:rPr>
+      </w:pPr>
     </w:p>
     <w:p>
       <w:pPr>
@@ -1576,12 +1695,19 @@
           <w:noProof/>
           <w:lang w:val="es-ES" w:eastAsia="es-ES"/>
         </w:rPr>
-        <w:lastRenderedPageBreak/>
         <w:drawing>
-          <wp:inline distT="0" distB="0" distL="0" distR="0" wp14:anchorId="76142B32" wp14:editId="01164A67">
-            <wp:extent cx="4038600" cy="3248025"/>
-            <wp:effectExtent l="0" t="0" r="0" b="9525"/>
-            <wp:docPr id="11" name="Imagen 11"/>
+          <wp:anchor distT="0" distB="0" distL="114300" distR="114300" simplePos="0" relativeHeight="251667456" behindDoc="0" locked="0" layoutInCell="1" allowOverlap="1">
+            <wp:simplePos x="0" y="0"/>
+            <wp:positionH relativeFrom="column">
+              <wp:posOffset>1510665</wp:posOffset>
+            </wp:positionH>
+            <wp:positionV relativeFrom="paragraph">
+              <wp:posOffset>141605</wp:posOffset>
+            </wp:positionV>
+            <wp:extent cx="2638425" cy="419100"/>
+            <wp:effectExtent l="0" t="0" r="9525" b="0"/>
+            <wp:wrapNone/>
+            <wp:docPr id="20" name="Imagen 20"/>
             <wp:cNvGraphicFramePr>
               <a:graphicFrameLocks xmlns:a="http://schemas.openxmlformats.org/drawingml/2006/main" noChangeAspect="1"/>
             </wp:cNvGraphicFramePr>
@@ -1593,7 +1719,13 @@
                     <pic:cNvPicPr/>
                   </pic:nvPicPr>
                   <pic:blipFill>
-                    <a:blip r:embed="rId15"/>
+                    <a:blip r:embed="rId15">
+                      <a:extLst>
+                        <a:ext uri="{28A0092B-C50C-407E-A947-70E740481C1C}">
+                          <a14:useLocalDpi xmlns:a14="http://schemas.microsoft.com/office/drawing/2010/main" val="0"/>
+                        </a:ext>
+                      </a:extLst>
+                    </a:blip>
                     <a:stretch>
                       <a:fillRect/>
                     </a:stretch>
@@ -1601,7 +1733,7 @@
                   <pic:spPr>
                     <a:xfrm>
                       <a:off x="0" y="0"/>
-                      <a:ext cx="4038600" cy="3248025"/>
+                      <a:ext cx="2638425" cy="419100"/>
                     </a:xfrm>
                     <a:prstGeom prst="rect">
                       <a:avLst/>
@@ -1610,6 +1742,155 @@
                 </pic:pic>
               </a:graphicData>
             </a:graphic>
+          </wp:anchor>
+        </w:drawing>
+      </w:r>
+    </w:p>
+    <w:p>
+      <w:pPr>
+        <w:jc w:val="center"/>
+        <w:rPr>
+          <w:rFonts w:ascii="Times New Roman" w:hAnsi="Times New Roman" w:cs="Times New Roman"/>
+          <w:b/>
+          <w:sz w:val="24"/>
+          <w:szCs w:val="28"/>
+        </w:rPr>
+      </w:pPr>
+    </w:p>
+    <w:p>
+      <w:pPr>
+        <w:jc w:val="center"/>
+        <w:rPr>
+          <w:rFonts w:ascii="Times New Roman" w:hAnsi="Times New Roman" w:cs="Times New Roman"/>
+          <w:b/>
+          <w:sz w:val="24"/>
+          <w:szCs w:val="28"/>
+        </w:rPr>
+      </w:pPr>
+    </w:p>
+    <w:p>
+      <w:pPr>
+        <w:jc w:val="center"/>
+        <w:rPr>
+          <w:rFonts w:ascii="Times New Roman" w:hAnsi="Times New Roman" w:cs="Times New Roman"/>
+          <w:b/>
+          <w:sz w:val="24"/>
+          <w:szCs w:val="28"/>
+        </w:rPr>
+      </w:pPr>
+      <w:r>
+        <w:rPr>
+          <w:rFonts w:ascii="Times New Roman" w:hAnsi="Times New Roman" w:cs="Times New Roman"/>
+          <w:b/>
+          <w:sz w:val="24"/>
+          <w:szCs w:val="28"/>
+        </w:rPr>
+        <w:t xml:space="preserve">Anexo </w:t>
+      </w:r>
+      <w:r>
+        <w:rPr>
+          <w:rFonts w:ascii="Times New Roman" w:hAnsi="Times New Roman" w:cs="Times New Roman"/>
+          <w:b/>
+          <w:sz w:val="24"/>
+          <w:szCs w:val="28"/>
+        </w:rPr>
+        <w:t>2</w:t>
+      </w:r>
+      <w:r>
+        <w:rPr>
+          <w:rFonts w:ascii="Times New Roman" w:hAnsi="Times New Roman" w:cs="Times New Roman"/>
+          <w:b/>
+          <w:sz w:val="24"/>
+          <w:szCs w:val="28"/>
+        </w:rPr>
+        <w:t>.2</w:t>
+      </w:r>
+    </w:p>
+    <w:p>
+      <w:pPr>
+        <w:jc w:val="center"/>
+        <w:rPr>
+          <w:rFonts w:ascii="Times New Roman" w:hAnsi="Times New Roman" w:cs="Times New Roman"/>
+          <w:b/>
+          <w:sz w:val="24"/>
+          <w:szCs w:val="28"/>
+        </w:rPr>
+      </w:pPr>
+      <w:r>
+        <w:rPr>
+          <w:rFonts w:ascii="Times New Roman" w:hAnsi="Times New Roman" w:cs="Times New Roman"/>
+          <w:b/>
+          <w:sz w:val="24"/>
+          <w:szCs w:val="28"/>
+        </w:rPr>
+        <w:t>Mapas de Karnaugh</w:t>
+      </w:r>
+    </w:p>
+    <w:p>
+      <w:pPr>
+        <w:jc w:val="center"/>
+        <w:rPr>
+          <w:rFonts w:ascii="Times New Roman" w:hAnsi="Times New Roman" w:cs="Times New Roman"/>
+          <w:b/>
+          <w:sz w:val="24"/>
+          <w:szCs w:val="28"/>
+        </w:rPr>
+      </w:pPr>
+      <w:r>
+        <w:rPr>
+          <w:rFonts w:ascii="Times New Roman" w:hAnsi="Times New Roman" w:cs="Times New Roman"/>
+          <w:b/>
+          <w:noProof/>
+          <w:sz w:val="24"/>
+          <w:szCs w:val="28"/>
+          <w:lang w:val="es-ES" w:eastAsia="es-ES"/>
+        </w:rPr>
+        <w:drawing>
+          <wp:inline distT="0" distB="0" distL="0" distR="0" wp14:anchorId="68990846" wp14:editId="51DF53CC">
+            <wp:extent cx="3352800" cy="1975249"/>
+            <wp:effectExtent l="0" t="0" r="0" b="6350"/>
+            <wp:docPr id="21" name="Imagen 21" descr="C:\Users\gianfranco\Downloads\WhatsApp Image 2019-03-02 at 13.41.28.jpeg"/>
+            <wp:cNvGraphicFramePr>
+              <a:graphicFrameLocks xmlns:a="http://schemas.openxmlformats.org/drawingml/2006/main" noChangeAspect="1"/>
+            </wp:cNvGraphicFramePr>
+            <a:graphic xmlns:a="http://schemas.openxmlformats.org/drawingml/2006/main">
+              <a:graphicData uri="http://schemas.openxmlformats.org/drawingml/2006/picture">
+                <pic:pic xmlns:pic="http://schemas.openxmlformats.org/drawingml/2006/picture">
+                  <pic:nvPicPr>
+                    <pic:cNvPr id="0" name="Picture 2" descr="C:\Users\gianfranco\Downloads\WhatsApp Image 2019-03-02 at 13.41.28.jpeg"/>
+                    <pic:cNvPicPr>
+                      <a:picLocks noChangeAspect="1" noChangeArrowheads="1"/>
+                    </pic:cNvPicPr>
+                  </pic:nvPicPr>
+                  <pic:blipFill>
+                    <a:blip r:embed="rId16" cstate="print">
+                      <a:extLst>
+                        <a:ext uri="{28A0092B-C50C-407E-A947-70E740481C1C}">
+                          <a14:useLocalDpi xmlns:a14="http://schemas.microsoft.com/office/drawing/2010/main" val="0"/>
+                        </a:ext>
+                      </a:extLst>
+                    </a:blip>
+                    <a:srcRect/>
+                    <a:stretch>
+                      <a:fillRect/>
+                    </a:stretch>
+                  </pic:blipFill>
+                  <pic:spPr bwMode="auto">
+                    <a:xfrm>
+                      <a:off x="0" y="0"/>
+                      <a:ext cx="3369129" cy="1984869"/>
+                    </a:xfrm>
+                    <a:prstGeom prst="rect">
+                      <a:avLst/>
+                    </a:prstGeom>
+                    <a:noFill/>
+                    <a:ln>
+                      <a:noFill/>
+                    </a:ln>
+                  </pic:spPr>
+                </pic:pic>
+              </a:graphicData>
+            </a:graphic>
           </wp:inline>
         </w:drawing>
       </w:r>
@@ -1635,68 +1916,137 @@
           <w:szCs w:val="28"/>
         </w:rPr>
       </w:pPr>
-      <w:r>
-        <w:rPr>
-          <w:rFonts w:ascii="Times New Roman" w:hAnsi="Times New Roman" w:cs="Times New Roman"/>
-          <w:b/>
-          <w:sz w:val="24"/>
-          <w:szCs w:val="28"/>
-        </w:rPr>
-        <w:t>Anexo 2.2.2</w:t>
-      </w:r>
-    </w:p>
-    <w:p>
-      <w:pPr>
-        <w:jc w:val="center"/>
-        <w:rPr>
-          <w:rFonts w:ascii="Times New Roman" w:hAnsi="Times New Roman" w:cs="Times New Roman"/>
-          <w:b/>
-          <w:sz w:val="24"/>
-          <w:szCs w:val="28"/>
-        </w:rPr>
-      </w:pPr>
-      <w:r>
-        <w:rPr>
-          <w:rFonts w:ascii="Times New Roman" w:hAnsi="Times New Roman" w:cs="Times New Roman"/>
-          <w:b/>
-          <w:sz w:val="24"/>
-          <w:szCs w:val="28"/>
-        </w:rPr>
-        <w:t>Implementación con árbol de DEMUX 1:4</w:t>
-      </w:r>
-    </w:p>
-    <w:p>
-      <w:pPr>
-        <w:jc w:val="center"/>
-        <w:rPr>
-          <w:rFonts w:ascii="Times New Roman" w:hAnsi="Times New Roman" w:cs="Times New Roman"/>
-          <w:b/>
-          <w:sz w:val="24"/>
-          <w:szCs w:val="28"/>
-        </w:rPr>
-      </w:pPr>
-    </w:p>
-    <w:p>
-      <w:pPr>
-        <w:jc w:val="center"/>
-        <w:rPr>
-          <w:rFonts w:ascii="Times New Roman" w:hAnsi="Times New Roman" w:cs="Times New Roman"/>
-          <w:b/>
-          <w:sz w:val="24"/>
-          <w:szCs w:val="28"/>
-        </w:rPr>
-      </w:pPr>
-      <w:r>
-        <w:rPr>
-          <w:rFonts w:ascii="Times New Roman" w:hAnsi="Times New Roman" w:cs="Times New Roman"/>
+    </w:p>
+    <w:p>
+      <w:pPr>
+        <w:jc w:val="center"/>
+        <w:rPr>
+          <w:rFonts w:ascii="Times New Roman" w:hAnsi="Times New Roman" w:cs="Times New Roman"/>
+          <w:b/>
+          <w:sz w:val="24"/>
+          <w:szCs w:val="28"/>
+        </w:rPr>
+      </w:pPr>
+    </w:p>
+    <w:p>
+      <w:pPr>
+        <w:jc w:val="center"/>
+        <w:rPr>
+          <w:rFonts w:ascii="Times New Roman" w:hAnsi="Times New Roman" w:cs="Times New Roman"/>
+          <w:b/>
+          <w:sz w:val="24"/>
+          <w:szCs w:val="28"/>
+        </w:rPr>
+      </w:pPr>
+      <w:r>
+        <w:rPr>
+          <w:rFonts w:ascii="Times New Roman" w:hAnsi="Times New Roman" w:cs="Times New Roman"/>
+          <w:b/>
+          <w:sz w:val="24"/>
+          <w:szCs w:val="28"/>
+        </w:rPr>
+        <w:lastRenderedPageBreak/>
+        <w:t>Anexo 2.</w:t>
+      </w:r>
+      <w:r>
+        <w:rPr>
+          <w:rFonts w:ascii="Times New Roman" w:hAnsi="Times New Roman" w:cs="Times New Roman"/>
+          <w:b/>
+          <w:sz w:val="24"/>
+          <w:szCs w:val="28"/>
+        </w:rPr>
+        <w:t>3</w:t>
+      </w:r>
+    </w:p>
+    <w:p>
+      <w:pPr>
+        <w:jc w:val="center"/>
+        <w:rPr>
+          <w:rFonts w:ascii="Times New Roman" w:hAnsi="Times New Roman" w:cs="Times New Roman"/>
+          <w:b/>
+          <w:sz w:val="24"/>
+          <w:szCs w:val="28"/>
+        </w:rPr>
+      </w:pPr>
+      <w:r>
+        <w:rPr>
+          <w:rFonts w:ascii="Times New Roman" w:hAnsi="Times New Roman" w:cs="Times New Roman"/>
+          <w:b/>
+          <w:sz w:val="24"/>
+          <w:szCs w:val="28"/>
+        </w:rPr>
+        <w:t>Circuitos</w:t>
+      </w:r>
+    </w:p>
+    <w:p>
+      <w:pPr>
+        <w:jc w:val="center"/>
+        <w:rPr>
+          <w:rFonts w:ascii="Times New Roman" w:hAnsi="Times New Roman" w:cs="Times New Roman"/>
+          <w:b/>
+          <w:sz w:val="24"/>
+          <w:szCs w:val="28"/>
+        </w:rPr>
+      </w:pPr>
+      <w:r>
+        <w:rPr>
+          <w:rFonts w:ascii="Times New Roman" w:hAnsi="Times New Roman" w:cs="Times New Roman"/>
+          <w:b/>
+          <w:sz w:val="24"/>
+          <w:szCs w:val="28"/>
+        </w:rPr>
+        <w:t>Anexo 2.3</w:t>
+      </w:r>
+      <w:r>
+        <w:rPr>
+          <w:rFonts w:ascii="Times New Roman" w:hAnsi="Times New Roman" w:cs="Times New Roman"/>
+          <w:b/>
+          <w:sz w:val="24"/>
+          <w:szCs w:val="28"/>
+        </w:rPr>
+        <w:t>.1</w:t>
+      </w:r>
+    </w:p>
+    <w:p>
+      <w:pPr>
+        <w:jc w:val="center"/>
+        <w:rPr>
+          <w:rFonts w:ascii="Times New Roman" w:hAnsi="Times New Roman" w:cs="Times New Roman"/>
+          <w:b/>
+          <w:sz w:val="24"/>
+          <w:szCs w:val="28"/>
+        </w:rPr>
+      </w:pPr>
+      <w:r>
+        <w:rPr>
+          <w:rFonts w:ascii="Times New Roman" w:hAnsi="Times New Roman" w:cs="Times New Roman"/>
+          <w:b/>
+          <w:sz w:val="24"/>
+          <w:szCs w:val="28"/>
+        </w:rPr>
+        <w:t>Implementación con DEMUX 1:8</w:t>
+      </w:r>
+    </w:p>
+    <w:p>
+      <w:pPr>
+        <w:jc w:val="center"/>
+        <w:rPr>
+          <w:rFonts w:ascii="Times New Roman" w:hAnsi="Times New Roman" w:cs="Times New Roman"/>
+          <w:b/>
+          <w:sz w:val="24"/>
+          <w:szCs w:val="28"/>
+        </w:rPr>
+      </w:pPr>
+      <w:r>
+        <w:rPr>
           <w:noProof/>
           <w:lang w:val="es-ES" w:eastAsia="es-ES"/>
         </w:rPr>
         <w:drawing>
-          <wp:inline distT="0" distB="0" distL="0" distR="0" wp14:anchorId="553C7190" wp14:editId="6D0C8BCF">
-            <wp:extent cx="4305300" cy="3571875"/>
-            <wp:effectExtent l="0" t="0" r="0" b="9525"/>
-            <wp:docPr id="9" name="Imagen 9"/>
+          <wp:inline distT="0" distB="0" distL="0" distR="0" wp14:anchorId="6F6BAE59" wp14:editId="767AB9E1">
+            <wp:extent cx="3510951" cy="2587728"/>
+            <wp:effectExtent l="0" t="0" r="0" b="3175"/>
+            <wp:docPr id="22" name="Imagen 22"/>
             <wp:cNvGraphicFramePr>
               <a:graphicFrameLocks xmlns:a="http://schemas.openxmlformats.org/drawingml/2006/main" noChangeAspect="1"/>
             </wp:cNvGraphicFramePr>
@@ -1708,7 +2058,7 @@
                     <pic:cNvPicPr/>
                   </pic:nvPicPr>
                   <pic:blipFill>
-                    <a:blip r:embed="rId16"/>
+                    <a:blip r:embed="rId17"/>
                     <a:stretch>
                       <a:fillRect/>
                     </a:stretch>
@@ -1716,7 +2066,7 @@
                   <pic:spPr>
                     <a:xfrm>
                       <a:off x="0" y="0"/>
-                      <a:ext cx="4305300" cy="3571875"/>
+                      <a:ext cx="3568185" cy="2629912"/>
                     </a:xfrm>
                     <a:prstGeom prst="rect">
                       <a:avLst/>
@@ -1735,6 +2085,130 @@
         <w:rPr>
           <w:rFonts w:ascii="Times New Roman" w:hAnsi="Times New Roman" w:cs="Times New Roman"/>
           <w:b/>
+          <w:sz w:val="24"/>
+          <w:szCs w:val="28"/>
+        </w:rPr>
+      </w:pPr>
+    </w:p>
+    <w:p>
+      <w:pPr>
+        <w:jc w:val="center"/>
+        <w:rPr>
+          <w:rFonts w:ascii="Times New Roman" w:hAnsi="Times New Roman" w:cs="Times New Roman"/>
+          <w:b/>
+          <w:sz w:val="24"/>
+          <w:szCs w:val="28"/>
+        </w:rPr>
+      </w:pPr>
+      <w:r>
+        <w:rPr>
+          <w:rFonts w:ascii="Times New Roman" w:hAnsi="Times New Roman" w:cs="Times New Roman"/>
+          <w:b/>
+          <w:sz w:val="24"/>
+          <w:szCs w:val="28"/>
+        </w:rPr>
+        <w:t>Anexo 2.3</w:t>
+      </w:r>
+      <w:r>
+        <w:rPr>
+          <w:rFonts w:ascii="Times New Roman" w:hAnsi="Times New Roman" w:cs="Times New Roman"/>
+          <w:b/>
+          <w:sz w:val="24"/>
+          <w:szCs w:val="28"/>
+        </w:rPr>
+        <w:t>.2</w:t>
+      </w:r>
+    </w:p>
+    <w:p>
+      <w:pPr>
+        <w:jc w:val="center"/>
+        <w:rPr>
+          <w:rFonts w:ascii="Times New Roman" w:hAnsi="Times New Roman" w:cs="Times New Roman"/>
+          <w:b/>
+          <w:sz w:val="24"/>
+          <w:szCs w:val="28"/>
+        </w:rPr>
+      </w:pPr>
+      <w:r>
+        <w:rPr>
+          <w:rFonts w:ascii="Times New Roman" w:hAnsi="Times New Roman" w:cs="Times New Roman"/>
+          <w:b/>
+          <w:sz w:val="24"/>
+          <w:szCs w:val="28"/>
+        </w:rPr>
+        <w:t>Implementación con árbol de DEMUX 1:4</w:t>
+      </w:r>
+    </w:p>
+    <w:p>
+      <w:pPr>
+        <w:jc w:val="center"/>
+        <w:rPr>
+          <w:rFonts w:ascii="Times New Roman" w:hAnsi="Times New Roman" w:cs="Times New Roman"/>
+          <w:b/>
+          <w:sz w:val="24"/>
+          <w:szCs w:val="28"/>
+          <w:u w:val="single"/>
+        </w:rPr>
+      </w:pPr>
+      <w:r>
+        <w:rPr>
+          <w:noProof/>
+          <w:lang w:val="es-ES" w:eastAsia="es-ES"/>
+        </w:rPr>
+        <w:drawing>
+          <wp:inline distT="0" distB="0" distL="0" distR="0" wp14:anchorId="65F525B7" wp14:editId="504F7AF3">
+            <wp:extent cx="3775105" cy="3088257"/>
+            <wp:effectExtent l="0" t="0" r="0" b="0"/>
+            <wp:docPr id="23" name="Imagen 23"/>
+            <wp:cNvGraphicFramePr>
+              <a:graphicFrameLocks xmlns:a="http://schemas.openxmlformats.org/drawingml/2006/main" noChangeAspect="1"/>
+            </wp:cNvGraphicFramePr>
+            <a:graphic xmlns:a="http://schemas.openxmlformats.org/drawingml/2006/main">
+              <a:graphicData uri="http://schemas.openxmlformats.org/drawingml/2006/picture">
+                <pic:pic xmlns:pic="http://schemas.openxmlformats.org/drawingml/2006/picture">
+                  <pic:nvPicPr>
+                    <pic:cNvPr id="1" name=""/>
+                    <pic:cNvPicPr/>
+                  </pic:nvPicPr>
+                  <pic:blipFill>
+                    <a:blip r:embed="rId18"/>
+                    <a:stretch>
+                      <a:fillRect/>
+                    </a:stretch>
+                  </pic:blipFill>
+                  <pic:spPr>
+                    <a:xfrm>
+                      <a:off x="0" y="0"/>
+                      <a:ext cx="3825308" cy="3129326"/>
+                    </a:xfrm>
+                    <a:prstGeom prst="rect">
+                      <a:avLst/>
+                    </a:prstGeom>
+                  </pic:spPr>
+                </pic:pic>
+              </a:graphicData>
+            </a:graphic>
+          </wp:inline>
+        </w:drawing>
+      </w:r>
+    </w:p>
+    <w:p>
+      <w:pPr>
+        <w:jc w:val="center"/>
+        <w:rPr>
+          <w:rFonts w:ascii="Times New Roman" w:hAnsi="Times New Roman" w:cs="Times New Roman"/>
+          <w:b/>
+          <w:sz w:val="24"/>
+          <w:szCs w:val="28"/>
+        </w:rPr>
+      </w:pPr>
+    </w:p>
+    <w:p>
+      <w:pPr>
+        <w:jc w:val="center"/>
+        <w:rPr>
+          <w:rFonts w:ascii="Times New Roman" w:hAnsi="Times New Roman" w:cs="Times New Roman"/>
+          <w:b/>
           <w:sz w:val="28"/>
           <w:szCs w:val="28"/>
         </w:rPr>
@@ -1814,6 +2288,47 @@
           <w:lang w:eastAsia="es-VE"/>
         </w:rPr>
       </w:pPr>
+      <w:r>
+        <w:rPr>
+          <w:noProof/>
+          <w:lang w:val="es-ES" w:eastAsia="es-ES"/>
+        </w:rPr>
+        <w:drawing>
+          <wp:inline distT="0" distB="0" distL="0" distR="0" wp14:anchorId="3B910515" wp14:editId="16707DB0">
+            <wp:extent cx="4627660" cy="3812924"/>
+            <wp:effectExtent l="0" t="0" r="1905" b="0"/>
+            <wp:docPr id="24" name="Imagen 24"/>
+            <wp:cNvGraphicFramePr>
+              <a:graphicFrameLocks xmlns:a="http://schemas.openxmlformats.org/drawingml/2006/main" noChangeAspect="1"/>
+            </wp:cNvGraphicFramePr>
+            <a:graphic xmlns:a="http://schemas.openxmlformats.org/drawingml/2006/main">
+              <a:graphicData uri="http://schemas.openxmlformats.org/drawingml/2006/picture">
+                <pic:pic xmlns:pic="http://schemas.openxmlformats.org/drawingml/2006/picture">
+                  <pic:nvPicPr>
+                    <pic:cNvPr id="1" name=""/>
+                    <pic:cNvPicPr/>
+                  </pic:nvPicPr>
+                  <pic:blipFill>
+                    <a:blip r:embed="rId19"/>
+                    <a:stretch>
+                      <a:fillRect/>
+                    </a:stretch>
+                  </pic:blipFill>
+                  <pic:spPr>
+                    <a:xfrm>
+                      <a:off x="0" y="0"/>
+                      <a:ext cx="4634641" cy="3818676"/>
+                    </a:xfrm>
+                    <a:prstGeom prst="rect">
+                      <a:avLst/>
+                    </a:prstGeom>
+                  </pic:spPr>
+                </pic:pic>
+              </a:graphicData>
+            </a:graphic>
+          </wp:inline>
+        </w:drawing>
+      </w:r>
     </w:p>
     <w:p>
       <w:pPr>
@@ -1869,8 +2384,6 @@
         </w:rPr>
         <w:t>Simulación virtual del circuito</w:t>
       </w:r>
-      <w:bookmarkStart w:id="0" w:name="_GoBack"/>
-      <w:bookmarkEnd w:id="0"/>
     </w:p>
     <w:p>
       <w:pPr>
@@ -1917,7 +2430,7 @@
                     <pic:cNvPicPr/>
                   </pic:nvPicPr>
                   <pic:blipFill>
-                    <a:blip r:embed="rId17" cstate="print">
+                    <a:blip r:embed="rId20" cstate="print">
                       <a:extLst>
                         <a:ext uri="{28A0092B-C50C-407E-A947-70E740481C1C}">
                           <a14:useLocalDpi xmlns:a14="http://schemas.microsoft.com/office/drawing/2010/main" val="0"/>
@@ -1931,7 +2444,7 @@
                   <pic:spPr>
                     <a:xfrm>
                       <a:off x="0" y="0"/>
-                      <a:ext cx="6019097" cy="2106480"/>
+                      <a:ext cx="6014940" cy="2105025"/>
                     </a:xfrm>
                     <a:prstGeom prst="rect">
                       <a:avLst/>

</xml_diff>